<commit_message>
Final adjustments of the first part
</commit_message>
<xml_diff>
--- a/First part/IDS_zadani_edited.docx
+++ b/First part/IDS_zadani_edited.docx
@@ -84,35 +84,16 @@
         </w:rPr>
         <w:br/>
       </w:r>
-      <w:r>
-        <w:rPr>
-          <w:rFonts w:ascii="Roboto" w:hAnsi="Roboto"/>
-          <w:color w:val="000000"/>
-          <w:sz w:val="27"/>
-          <w:szCs w:val="27"/>
-          <w:shd w:val="clear" w:color="auto" w:fill="F8F8F8"/>
-        </w:rPr>
-        <w:t xml:space="preserve">Vaším úkolem je vytvořit ER diagram, který bude základem informačního systému pro sledování poskytnutých licencí (IS PL) v softwarové firmě. Firma vyvíjí a udržuje sadu softwarových aplikací, o nichž v IS PL eviduje název, unikátní označení, popis, pro aplikaci vyhrazenou webovou stránku a všechny vydané verze (včetně dat vydání). Každé verzi je přiřazen v rámci dané aplikace unikátní kód a verze dále může mít svůj název a popis a může být určena jen pro určitou platformu (pokud je verze určena pro více platforem, není třeba je zaznamenávat). Naopak je třeba zaznamenat všechny </w:t>
-      </w:r>
-      <w:r>
-        <w:rPr>
-          <w:rFonts w:ascii="Roboto" w:hAnsi="Roboto"/>
-          <w:color w:val="000000"/>
-          <w:sz w:val="27"/>
-          <w:szCs w:val="27"/>
-          <w:shd w:val="clear" w:color="auto" w:fill="F8F8F8"/>
-        </w:rPr>
-        <w:t>zaměstnance</w:t>
-      </w:r>
-      <w:r>
-        <w:rPr>
-          <w:rFonts w:ascii="Roboto" w:hAnsi="Roboto"/>
-          <w:color w:val="000000"/>
-          <w:sz w:val="27"/>
-          <w:szCs w:val="27"/>
-          <w:shd w:val="clear" w:color="auto" w:fill="F8F8F8"/>
-        </w:rPr>
-        <w:t>, které na dané verzi pracoval</w:t>
+      <w:bookmarkStart w:id="0" w:name="_Hlk129422656"/>
+      <w:r>
+        <w:rPr>
+          <w:rFonts w:ascii="Roboto" w:hAnsi="Roboto"/>
+          <w:color w:val="000000"/>
+          <w:sz w:val="27"/>
+          <w:szCs w:val="27"/>
+          <w:shd w:val="clear" w:color="auto" w:fill="F8F8F8"/>
+        </w:rPr>
+        <w:t>Vaším úkolem je vytvořit ER diagram, který bude základem informačního systému pro sledování poskytnutých licencí (IS PL) v softwarové firmě. Firma vyvíjí a udržuje sadu softwarových aplikací, o nichž v IS PL eviduje název, unikátní označení, popis, pro aplikaci vyhrazenou webovou stránku a všechny vydané verze (včetně dat vydání). Každé verzi je přiřazen v rámci dané aplikace unikátní kód a verze dále může mít svůj název a popis a může být určena jen pro určitou platformu (pokud je verze určena pro více platforem, není třeba je zaznamenávat). Naopak je třeba zaznamenat všechny zaměstnance, které na dané verzi pracoval</w:t>
       </w:r>
       <w:r>
         <w:rPr>
@@ -132,6 +113,76 @@
           <w:szCs w:val="27"/>
           <w:shd w:val="clear" w:color="auto" w:fill="F8F8F8"/>
         </w:rPr>
+        <w:t>. Zaměstnanec bude identifikován svým rodným číslem a v IS PL o něm bude uvedeno je</w:t>
+      </w:r>
+      <w:r>
+        <w:rPr>
+          <w:rFonts w:ascii="Roboto" w:hAnsi="Roboto"/>
+          <w:color w:val="000000"/>
+          <w:sz w:val="27"/>
+          <w:szCs w:val="27"/>
+          <w:shd w:val="clear" w:color="auto" w:fill="F8F8F8"/>
+        </w:rPr>
+        <w:t>ho</w:t>
+      </w:r>
+      <w:r>
+        <w:rPr>
+          <w:rFonts w:ascii="Roboto" w:hAnsi="Roboto"/>
+          <w:color w:val="000000"/>
+          <w:sz w:val="27"/>
+          <w:szCs w:val="27"/>
+          <w:shd w:val="clear" w:color="auto" w:fill="F8F8F8"/>
+        </w:rPr>
+        <w:t xml:space="preserve"> jméno, příjmení, telefon a e-mail. Jeden vývojář(zaměstnanec) může pracovat na více verzích i na různých aplikacích. Firma poskytuje své aplikace výhradně organizacím. O nich potřebuje znát IČO (považujte ho za jednoznačně identifikující), obchodní název, sídlo, právní formu, předmět podnikání, bankovní účet, ze kterého organizace platí za poskytnuté licence, a manažery, které za ni mohou jednat. O těchto manažerech je třeba uchovávat stejné údaje jako o vývojářích, kteří pracovali na určité verzi aplikace. Je však nutné vědět, od kdy do kdy mohl</w:t>
+      </w:r>
+      <w:r>
+        <w:rPr>
+          <w:rFonts w:ascii="Roboto" w:hAnsi="Roboto"/>
+          <w:color w:val="000000"/>
+          <w:sz w:val="27"/>
+          <w:szCs w:val="27"/>
+          <w:shd w:val="clear" w:color="auto" w:fill="F8F8F8"/>
+        </w:rPr>
+        <w:t xml:space="preserve"> manažer </w:t>
+      </w:r>
+      <w:r>
+        <w:rPr>
+          <w:rFonts w:ascii="Roboto" w:hAnsi="Roboto"/>
+          <w:color w:val="000000"/>
+          <w:sz w:val="27"/>
+          <w:szCs w:val="27"/>
+          <w:shd w:val="clear" w:color="auto" w:fill="F8F8F8"/>
+        </w:rPr>
+        <w:t xml:space="preserve">jednat za určitou organizaci, přičemž </w:t>
+      </w:r>
+      <w:r>
+        <w:rPr>
+          <w:rFonts w:ascii="Roboto" w:hAnsi="Roboto"/>
+          <w:color w:val="000000"/>
+          <w:sz w:val="27"/>
+          <w:szCs w:val="27"/>
+          <w:shd w:val="clear" w:color="auto" w:fill="F8F8F8"/>
+        </w:rPr>
+        <w:t xml:space="preserve">manažer </w:t>
+      </w:r>
+      <w:r>
+        <w:rPr>
+          <w:rFonts w:ascii="Roboto" w:hAnsi="Roboto"/>
+          <w:color w:val="000000"/>
+          <w:sz w:val="27"/>
+          <w:szCs w:val="27"/>
+          <w:shd w:val="clear" w:color="auto" w:fill="F8F8F8"/>
+        </w:rPr>
+        <w:t>může ve stejnou chvíli jednat i za více organizací</w:t>
+      </w:r>
+      <w:r>
+        <w:rPr>
+          <w:rFonts w:ascii="Roboto" w:hAnsi="Roboto"/>
+          <w:color w:val="000000"/>
+          <w:sz w:val="27"/>
+          <w:szCs w:val="27"/>
+          <w:shd w:val="clear" w:color="auto" w:fill="F8F8F8"/>
+        </w:rPr>
         <w:t xml:space="preserve">. </w:t>
       </w:r>
       <w:r>
@@ -142,117 +193,67 @@
           <w:szCs w:val="27"/>
           <w:shd w:val="clear" w:color="auto" w:fill="F8F8F8"/>
         </w:rPr>
-        <w:t>Zaměstnanec</w:t>
-      </w:r>
-      <w:r>
-        <w:rPr>
-          <w:rFonts w:ascii="Roboto" w:hAnsi="Roboto"/>
-          <w:color w:val="000000"/>
-          <w:sz w:val="27"/>
-          <w:szCs w:val="27"/>
-          <w:shd w:val="clear" w:color="auto" w:fill="F8F8F8"/>
-        </w:rPr>
-        <w:t xml:space="preserve"> bude identifikován svým rodným číslem a v IS PL o n</w:t>
-      </w:r>
-      <w:r>
-        <w:rPr>
-          <w:rFonts w:ascii="Roboto" w:hAnsi="Roboto"/>
-          <w:color w:val="000000"/>
-          <w:sz w:val="27"/>
-          <w:szCs w:val="27"/>
-          <w:shd w:val="clear" w:color="auto" w:fill="F8F8F8"/>
-        </w:rPr>
-        <w:t>ěm</w:t>
-      </w:r>
-      <w:r>
-        <w:rPr>
-          <w:rFonts w:ascii="Roboto" w:hAnsi="Roboto"/>
-          <w:color w:val="000000"/>
-          <w:sz w:val="27"/>
-          <w:szCs w:val="27"/>
-          <w:shd w:val="clear" w:color="auto" w:fill="F8F8F8"/>
-        </w:rPr>
-        <w:t xml:space="preserve"> bude uvedeno je</w:t>
-      </w:r>
-      <w:r>
-        <w:rPr>
-          <w:rFonts w:ascii="Roboto" w:hAnsi="Roboto"/>
-          <w:color w:val="000000"/>
-          <w:sz w:val="27"/>
-          <w:szCs w:val="27"/>
-          <w:shd w:val="clear" w:color="auto" w:fill="F8F8F8"/>
-        </w:rPr>
-        <w:t>ho</w:t>
-      </w:r>
-      <w:r>
-        <w:rPr>
-          <w:rFonts w:ascii="Roboto" w:hAnsi="Roboto"/>
-          <w:color w:val="000000"/>
-          <w:sz w:val="27"/>
-          <w:szCs w:val="27"/>
-          <w:shd w:val="clear" w:color="auto" w:fill="F8F8F8"/>
-        </w:rPr>
-        <w:t xml:space="preserve"> jméno, příjmení, telefon a e-mail. Jed</w:t>
-      </w:r>
-      <w:r>
-        <w:rPr>
-          <w:rFonts w:ascii="Roboto" w:hAnsi="Roboto"/>
-          <w:color w:val="000000"/>
-          <w:sz w:val="27"/>
-          <w:szCs w:val="27"/>
-          <w:shd w:val="clear" w:color="auto" w:fill="F8F8F8"/>
-        </w:rPr>
-        <w:t>e</w:t>
-      </w:r>
-      <w:r>
-        <w:rPr>
-          <w:rFonts w:ascii="Roboto" w:hAnsi="Roboto"/>
-          <w:color w:val="000000"/>
-          <w:sz w:val="27"/>
-          <w:szCs w:val="27"/>
-          <w:shd w:val="clear" w:color="auto" w:fill="F8F8F8"/>
-        </w:rPr>
-        <w:t xml:space="preserve">n </w:t>
-      </w:r>
-      <w:r>
-        <w:rPr>
-          <w:rFonts w:ascii="Roboto" w:hAnsi="Roboto"/>
-          <w:color w:val="000000"/>
-          <w:sz w:val="27"/>
-          <w:szCs w:val="27"/>
-          <w:shd w:val="clear" w:color="auto" w:fill="F8F8F8"/>
-        </w:rPr>
-        <w:t xml:space="preserve">vývojář(zaměstnanec) </w:t>
-      </w:r>
-      <w:r>
-        <w:rPr>
-          <w:rFonts w:ascii="Roboto" w:hAnsi="Roboto"/>
-          <w:color w:val="000000"/>
-          <w:sz w:val="27"/>
-          <w:szCs w:val="27"/>
-          <w:shd w:val="clear" w:color="auto" w:fill="F8F8F8"/>
-        </w:rPr>
-        <w:t>může pracovat na více verzích i na různých aplikacích. Firma poskytuje své aplikace výhradně organizacím. O nich potřebuje znát IČO (považujte ho za jednoznačně identifikující), obchodní název, sídlo, právní formu, předmět podnikání, bankovní účet, ze kterého organizace platí za poskytnuté licence, a</w:t>
-      </w:r>
-      <w:r>
-        <w:rPr>
-          <w:rFonts w:ascii="Roboto" w:hAnsi="Roboto"/>
-          <w:color w:val="000000"/>
-          <w:sz w:val="27"/>
-          <w:szCs w:val="27"/>
-          <w:shd w:val="clear" w:color="auto" w:fill="F8F8F8"/>
-        </w:rPr>
-        <w:t xml:space="preserve"> manažery</w:t>
-      </w:r>
-      <w:r>
-        <w:rPr>
-          <w:rFonts w:ascii="Roboto" w:hAnsi="Roboto"/>
-          <w:color w:val="000000"/>
-          <w:sz w:val="27"/>
-          <w:szCs w:val="27"/>
-          <w:shd w:val="clear" w:color="auto" w:fill="F8F8F8"/>
-        </w:rPr>
-        <w:t xml:space="preserve">, které za ni mohou jednat. O těchto </w:t>
+        <w:t>Každá organizace bude mít alespoň jedn</w:t>
+      </w:r>
+      <w:r>
+        <w:rPr>
+          <w:rFonts w:ascii="Roboto" w:hAnsi="Roboto"/>
+          <w:color w:val="000000"/>
+          <w:sz w:val="27"/>
+          <w:szCs w:val="27"/>
+          <w:shd w:val="clear" w:color="auto" w:fill="F8F8F8"/>
+        </w:rPr>
+        <w:t>oho manažera</w:t>
+      </w:r>
+      <w:r>
+        <w:rPr>
+          <w:rFonts w:ascii="Roboto" w:hAnsi="Roboto"/>
+          <w:color w:val="000000"/>
+          <w:sz w:val="27"/>
+          <w:szCs w:val="27"/>
+          <w:shd w:val="clear" w:color="auto" w:fill="F8F8F8"/>
+        </w:rPr>
+        <w:t>, kter</w:t>
+      </w:r>
+      <w:r>
+        <w:rPr>
+          <w:rFonts w:ascii="Roboto" w:hAnsi="Roboto"/>
+          <w:color w:val="000000"/>
+          <w:sz w:val="27"/>
+          <w:szCs w:val="27"/>
+          <w:shd w:val="clear" w:color="auto" w:fill="F8F8F8"/>
+        </w:rPr>
+        <w:t>ý</w:t>
+      </w:r>
+      <w:r>
+        <w:rPr>
+          <w:rFonts w:ascii="Roboto" w:hAnsi="Roboto"/>
+          <w:color w:val="000000"/>
+          <w:sz w:val="27"/>
+          <w:szCs w:val="27"/>
+          <w:shd w:val="clear" w:color="auto" w:fill="F8F8F8"/>
+        </w:rPr>
+        <w:t xml:space="preserve"> za ni jedná. Organizace mohou používat aplikace na základě licence udělené licenční smlouvou. Té je přiděleno jedinečné číslo a je o ní v IS PL uvedeno datum uzavření, účinnost (od, do), které aplikace (přesněji, které verze těchto aplikací) smí organizace používat a maximální počet instalací jednotlivých aplikací (tedy jejich verzí), celková cena, kterou za licenci organizace zaplatí, a kdo licenční smlouvu podepsal, a to za obě smluvní strany, přičemž o těchto </w:t>
+      </w:r>
+      <w:r>
+        <w:rPr>
+          <w:rFonts w:ascii="Roboto" w:hAnsi="Roboto"/>
+          <w:color w:val="000000"/>
+          <w:sz w:val="27"/>
+          <w:szCs w:val="27"/>
+          <w:shd w:val="clear" w:color="auto" w:fill="F8F8F8"/>
+        </w:rPr>
+        <w:t>manažerech</w:t>
+      </w:r>
+      <w:r>
+        <w:rPr>
+          <w:rFonts w:ascii="Roboto" w:hAnsi="Roboto"/>
+          <w:color w:val="000000"/>
+          <w:sz w:val="27"/>
+          <w:szCs w:val="27"/>
+          <w:shd w:val="clear" w:color="auto" w:fill="F8F8F8"/>
+        </w:rPr>
+        <w:t xml:space="preserve"> se evidují stejné údaje jako o </w:t>
       </w:r>
       <w:r>
         <w:rPr>
@@ -272,188 +273,9 @@
           <w:szCs w:val="27"/>
           <w:shd w:val="clear" w:color="auto" w:fill="F8F8F8"/>
         </w:rPr>
-        <w:t>je třeba uchovávat stejné údaje jako o</w:t>
-      </w:r>
-      <w:r>
-        <w:rPr>
-          <w:rFonts w:ascii="Roboto" w:hAnsi="Roboto"/>
-          <w:color w:val="000000"/>
-          <w:sz w:val="27"/>
-          <w:szCs w:val="27"/>
-          <w:shd w:val="clear" w:color="auto" w:fill="F8F8F8"/>
-        </w:rPr>
-        <w:t xml:space="preserve"> vývojářích</w:t>
-      </w:r>
-      <w:r>
-        <w:rPr>
-          <w:rFonts w:ascii="Roboto" w:hAnsi="Roboto"/>
-          <w:color w:val="000000"/>
-          <w:sz w:val="27"/>
-          <w:szCs w:val="27"/>
-          <w:shd w:val="clear" w:color="auto" w:fill="F8F8F8"/>
-        </w:rPr>
-        <w:t>, kte</w:t>
-      </w:r>
-      <w:r>
-        <w:rPr>
-          <w:rFonts w:ascii="Roboto" w:hAnsi="Roboto"/>
-          <w:color w:val="000000"/>
-          <w:sz w:val="27"/>
-          <w:szCs w:val="27"/>
-          <w:shd w:val="clear" w:color="auto" w:fill="F8F8F8"/>
-        </w:rPr>
-        <w:t xml:space="preserve">ří </w:t>
-      </w:r>
-      <w:r>
-        <w:rPr>
-          <w:rFonts w:ascii="Roboto" w:hAnsi="Roboto"/>
-          <w:color w:val="000000"/>
-          <w:sz w:val="27"/>
-          <w:szCs w:val="27"/>
-          <w:shd w:val="clear" w:color="auto" w:fill="F8F8F8"/>
-        </w:rPr>
-        <w:t>pracoval</w:t>
-      </w:r>
-      <w:r>
-        <w:rPr>
-          <w:rFonts w:ascii="Roboto" w:hAnsi="Roboto"/>
-          <w:color w:val="000000"/>
-          <w:sz w:val="27"/>
-          <w:szCs w:val="27"/>
-          <w:shd w:val="clear" w:color="auto" w:fill="F8F8F8"/>
-        </w:rPr>
-        <w:t>i</w:t>
-      </w:r>
-      <w:r>
-        <w:rPr>
-          <w:rFonts w:ascii="Roboto" w:hAnsi="Roboto"/>
-          <w:color w:val="000000"/>
-          <w:sz w:val="27"/>
-          <w:szCs w:val="27"/>
-          <w:shd w:val="clear" w:color="auto" w:fill="F8F8F8"/>
-        </w:rPr>
-        <w:t xml:space="preserve"> na určité verzi aplikace. Je však nutné vědět, od kdy do kdy mohl</w:t>
-      </w:r>
-      <w:r>
-        <w:rPr>
-          <w:rFonts w:ascii="Roboto" w:hAnsi="Roboto"/>
-          <w:color w:val="000000"/>
-          <w:sz w:val="27"/>
-          <w:szCs w:val="27"/>
-          <w:shd w:val="clear" w:color="auto" w:fill="F8F8F8"/>
-        </w:rPr>
-        <w:t xml:space="preserve"> manažer </w:t>
-      </w:r>
-      <w:r>
-        <w:rPr>
-          <w:rFonts w:ascii="Roboto" w:hAnsi="Roboto"/>
-          <w:color w:val="000000"/>
-          <w:sz w:val="27"/>
-          <w:szCs w:val="27"/>
-          <w:shd w:val="clear" w:color="auto" w:fill="F8F8F8"/>
-        </w:rPr>
-        <w:t xml:space="preserve">jednat za určitou organizaci, přičemž </w:t>
-      </w:r>
-      <w:r>
-        <w:rPr>
-          <w:rFonts w:ascii="Roboto" w:hAnsi="Roboto"/>
-          <w:color w:val="000000"/>
-          <w:sz w:val="27"/>
-          <w:szCs w:val="27"/>
-          <w:shd w:val="clear" w:color="auto" w:fill="F8F8F8"/>
-        </w:rPr>
-        <w:t xml:space="preserve">manažer </w:t>
-      </w:r>
-      <w:r>
-        <w:rPr>
-          <w:rFonts w:ascii="Roboto" w:hAnsi="Roboto"/>
-          <w:color w:val="000000"/>
-          <w:sz w:val="27"/>
-          <w:szCs w:val="27"/>
-          <w:shd w:val="clear" w:color="auto" w:fill="F8F8F8"/>
-        </w:rPr>
-        <w:t>může ve stejnou chvíli jednat i za více organizací. Pro jednoduchost ale předpokládejte, že za stejnou organizaci nebude jednat opakovaně (tedy v různých obdobích). Každá organizace bude mít alespoň jedn</w:t>
-      </w:r>
-      <w:r>
-        <w:rPr>
-          <w:rFonts w:ascii="Roboto" w:hAnsi="Roboto"/>
-          <w:color w:val="000000"/>
-          <w:sz w:val="27"/>
-          <w:szCs w:val="27"/>
-          <w:shd w:val="clear" w:color="auto" w:fill="F8F8F8"/>
-        </w:rPr>
-        <w:t>oho manažera</w:t>
-      </w:r>
-      <w:r>
-        <w:rPr>
-          <w:rFonts w:ascii="Roboto" w:hAnsi="Roboto"/>
-          <w:color w:val="000000"/>
-          <w:sz w:val="27"/>
-          <w:szCs w:val="27"/>
-          <w:shd w:val="clear" w:color="auto" w:fill="F8F8F8"/>
-        </w:rPr>
-        <w:t>, kter</w:t>
-      </w:r>
-      <w:r>
-        <w:rPr>
-          <w:rFonts w:ascii="Roboto" w:hAnsi="Roboto"/>
-          <w:color w:val="000000"/>
-          <w:sz w:val="27"/>
-          <w:szCs w:val="27"/>
-          <w:shd w:val="clear" w:color="auto" w:fill="F8F8F8"/>
-        </w:rPr>
-        <w:t>ý</w:t>
-      </w:r>
-      <w:r>
-        <w:rPr>
-          <w:rFonts w:ascii="Roboto" w:hAnsi="Roboto"/>
-          <w:color w:val="000000"/>
-          <w:sz w:val="27"/>
-          <w:szCs w:val="27"/>
-          <w:shd w:val="clear" w:color="auto" w:fill="F8F8F8"/>
-        </w:rPr>
-        <w:t xml:space="preserve"> za ni jedná. Organizace mohou používat aplikace na základě licence udělené licenční smlouvou. Té je přiděleno jedinečné číslo a je o ní v IS PL uvedeno datum uzavření, účinnost (od, do), které aplikace (přesněji, které verze těchto aplikací) smí organizace používat a maximální počet instalací jednotlivých aplikací (tedy jejich verzí), celková cena, kterou za licenci organizace zaplatí, a kdo licenční smlouvu podepsal, a to za obě smluvní strany, přičemž o těchto </w:t>
-      </w:r>
-      <w:r>
-        <w:rPr>
-          <w:rFonts w:ascii="Roboto" w:hAnsi="Roboto"/>
-          <w:color w:val="000000"/>
-          <w:sz w:val="27"/>
-          <w:szCs w:val="27"/>
-          <w:shd w:val="clear" w:color="auto" w:fill="F8F8F8"/>
-        </w:rPr>
-        <w:t>manažerech</w:t>
-      </w:r>
-      <w:r>
-        <w:rPr>
-          <w:rFonts w:ascii="Roboto" w:hAnsi="Roboto"/>
-          <w:color w:val="000000"/>
-          <w:sz w:val="27"/>
-          <w:szCs w:val="27"/>
-          <w:shd w:val="clear" w:color="auto" w:fill="F8F8F8"/>
-        </w:rPr>
-        <w:t xml:space="preserve"> se evidují stejné údaje jako o </w:t>
-      </w:r>
-      <w:r>
-        <w:rPr>
-          <w:rFonts w:ascii="Roboto" w:hAnsi="Roboto"/>
-          <w:color w:val="000000"/>
-          <w:sz w:val="27"/>
-          <w:szCs w:val="27"/>
-          <w:shd w:val="clear" w:color="auto" w:fill="F8F8F8"/>
-        </w:rPr>
-        <w:t xml:space="preserve">manažerech </w:t>
-      </w:r>
-      <w:r>
-        <w:rPr>
-          <w:rFonts w:ascii="Roboto" w:hAnsi="Roboto"/>
-          <w:color w:val="000000"/>
-          <w:sz w:val="27"/>
-          <w:szCs w:val="27"/>
-          <w:shd w:val="clear" w:color="auto" w:fill="F8F8F8"/>
-        </w:rPr>
         <w:t>jednajících za organizace.</w:t>
       </w:r>
+      <w:bookmarkEnd w:id="0"/>
     </w:p>
     <w:sectPr>
       <w:pgSz w:w="11906" w:h="16838"/>
@@ -860,17 +682,17 @@
     <w:lsdException w:name="Unresolved Mention" w:semiHidden="1" w:unhideWhenUsed="1"/>
     <w:lsdException w:name="Smart Link" w:semiHidden="1" w:unhideWhenUsed="1"/>
   </w:latentStyles>
-  <w:style w:type="paragraph" w:default="1" w:styleId="Normln">
+  <w:style w:type="paragraph" w:default="1" w:styleId="Normal">
     <w:name w:val="Normal"/>
     <w:qFormat/>
   </w:style>
-  <w:style w:type="character" w:default="1" w:styleId="Standardnpsmoodstavce">
+  <w:style w:type="character" w:default="1" w:styleId="DefaultParagraphFont">
     <w:name w:val="Default Paragraph Font"/>
     <w:uiPriority w:val="1"/>
     <w:semiHidden/>
     <w:unhideWhenUsed/>
   </w:style>
-  <w:style w:type="table" w:default="1" w:styleId="Normlntabulka">
+  <w:style w:type="table" w:default="1" w:styleId="TableNormal">
     <w:name w:val="Normal Table"/>
     <w:uiPriority w:val="99"/>
     <w:semiHidden/>
@@ -885,7 +707,7 @@
       </w:tblCellMar>
     </w:tblPr>
   </w:style>
-  <w:style w:type="numbering" w:default="1" w:styleId="Bezseznamu">
+  <w:style w:type="numbering" w:default="1" w:styleId="NoList">
     <w:name w:val="No List"/>
     <w:uiPriority w:val="99"/>
     <w:semiHidden/>

</xml_diff>